<commit_message>
Close to ready, many changes
</commit_message>
<xml_diff>
--- a/02 - Midi/01 Midi introduction.docx
+++ b/02 - Midi/01 Midi introduction.docx
@@ -4338,24 +4338,15 @@
           <w:lang w:val="en-GB"/>
           <w14:ligatures w14:val="none"/>
         </w:rPr>
-        <w:instrText xml:space="preserve"> REF _Ref147390022 \h </w:instrText>
-      </w:r>
-      <w:r>
-        <w:rPr>
-          <w:color w:val="292929"/>
-          <w:kern w:val="0"/>
-          <w:lang w:val="en-GB"/>
-          <w14:ligatures w14:val="none"/>
-        </w:rPr>
-      </w:r>
-      <w:r>
-        <w:rPr>
-          <w:color w:val="292929"/>
-          <w:kern w:val="0"/>
-          <w:lang w:val="en-GB"/>
-          <w14:ligatures w14:val="none"/>
-        </w:rPr>
-        <w:instrText xml:space="preserve"> \* MERGEFORMAT </w:instrText>
+        <w:instrText xml:space="preserve"> REF _Ref147390022 \h  \* MERGEFORMAT </w:instrText>
+      </w:r>
+      <w:r>
+        <w:rPr>
+          <w:color w:val="292929"/>
+          <w:kern w:val="0"/>
+          <w:lang w:val="en-GB"/>
+          <w14:ligatures w14:val="none"/>
+        </w:rPr>
       </w:r>
       <w:r>
         <w:rPr>
@@ -6077,7 +6068,21 @@
           <w:color w:val="292929"/>
           <w:shd w:val="clear" w:color="auto" w:fill="FFFFFF"/>
         </w:rPr>
-        <w:t xml:space="preserve"> track is simply a </w:t>
+        <w:t xml:space="preserve"> track is </w:t>
+      </w:r>
+      <w:r>
+        <w:rPr>
+          <w:color w:val="292929"/>
+          <w:shd w:val="clear" w:color="auto" w:fill="FFFFFF"/>
+        </w:rPr>
+        <w:t>just</w:t>
+      </w:r>
+      <w:r>
+        <w:rPr>
+          <w:color w:val="292929"/>
+          <w:shd w:val="clear" w:color="auto" w:fill="FFFFFF"/>
+        </w:rPr>
+        <w:t xml:space="preserve"> a </w:t>
       </w:r>
       <w:r>
         <w:rPr>
@@ -6122,7 +6127,21 @@
           <w:color w:val="292929"/>
           <w:shd w:val="clear" w:color="auto" w:fill="FFFFFF"/>
         </w:rPr>
-        <w:t xml:space="preserve"> devices)—it is </w:t>
+        <w:t xml:space="preserve"> devices)</w:t>
+      </w:r>
+      <w:r>
+        <w:rPr>
+          <w:color w:val="292929"/>
+          <w:shd w:val="clear" w:color="auto" w:fill="FFFFFF"/>
+        </w:rPr>
+        <w:t>. A Midi track</w:t>
+      </w:r>
+      <w:r>
+        <w:rPr>
+          <w:color w:val="292929"/>
+          <w:shd w:val="clear" w:color="auto" w:fill="FFFFFF"/>
+        </w:rPr>
+        <w:t xml:space="preserve"> is </w:t>
       </w:r>
       <w:r>
         <w:rPr>
@@ -6137,52 +6156,7 @@
           <w:color w:val="292929"/>
           <w:shd w:val="clear" w:color="auto" w:fill="FFFFFF"/>
         </w:rPr>
-        <w:t>. (</w:t>
-      </w:r>
-      <w:hyperlink r:id="rId8" w:tgtFrame="_blank" w:history="1">
-        <w:r>
-          <w:rPr>
-            <w:rStyle w:val="Hyperlink"/>
-            <w:i/>
-            <w:iCs/>
-            <w:shd w:val="clear" w:color="auto" w:fill="FFFFFF"/>
-          </w:rPr>
-          <w:t>see</w:t>
-        </w:r>
-        <w:r>
-          <w:rPr>
-            <w:rStyle w:val="Hyperlink"/>
-            <w:i/>
-            <w:iCs/>
-            <w:shd w:val="clear" w:color="auto" w:fill="FFFFFF"/>
-          </w:rPr>
-          <w:t xml:space="preserve"> difference between </w:t>
-        </w:r>
-        <w:r>
-          <w:rPr>
-            <w:rStyle w:val="Hyperlink"/>
-            <w:i/>
-            <w:iCs/>
-            <w:shd w:val="clear" w:color="auto" w:fill="FFFFFF"/>
-          </w:rPr>
-          <w:t>Midi</w:t>
-        </w:r>
-        <w:r>
-          <w:rPr>
-            <w:rStyle w:val="Hyperlink"/>
-            <w:i/>
-            <w:iCs/>
-            <w:shd w:val="clear" w:color="auto" w:fill="FFFFFF"/>
-          </w:rPr>
-          <w:t xml:space="preserve"> and digital audio data</w:t>
-        </w:r>
-      </w:hyperlink>
-      <w:r>
-        <w:rPr>
-          <w:color w:val="292929"/>
-          <w:shd w:val="clear" w:color="auto" w:fill="FFFFFF"/>
-        </w:rPr>
-        <w:t>)</w:t>
+        <w:t>.</w:t>
       </w:r>
       <w:r>
         <w:rPr>

</xml_diff>